<commit_message>
Inbuilt and Custom Pipes,Routing Mechanism,Http Service
</commit_message>
<xml_diff>
--- a/Phase-4/Session-7/Http service.docx
+++ b/Phase-4/Session-7/Http service.docx
@@ -9731,7 +9731,7 @@
           <w:sz w:val="36"/>
           <w:szCs w:val="36"/>
         </w:rPr>
-        <w:t>Save it and check the output</w:t>
+        <w:t>Step: 10 Load Data in User Component</w:t>
       </w:r>
     </w:p>
     <w:p>
@@ -9741,7 +9741,1627 @@
           <w:szCs w:val="36"/>
         </w:rPr>
       </w:pPr>
+      <w:proofErr w:type="spellStart"/>
+      <w:r>
+        <w:rPr>
+          <w:sz w:val="36"/>
+          <w:szCs w:val="36"/>
+        </w:rPr>
+        <w:t>Goto</w:t>
+      </w:r>
+      <w:proofErr w:type="spellEnd"/>
+      <w:r>
+        <w:rPr>
+          <w:sz w:val="36"/>
+          <w:szCs w:val="36"/>
+        </w:rPr>
+        <w:t xml:space="preserve">&gt; </w:t>
+      </w:r>
+      <w:r>
+        <w:rPr>
+          <w:b/>
+          <w:bCs/>
+          <w:sz w:val="36"/>
+          <w:szCs w:val="36"/>
+        </w:rPr>
+        <w:t>user.omponent.html</w:t>
+      </w:r>
+      <w:r>
+        <w:rPr>
+          <w:sz w:val="36"/>
+          <w:szCs w:val="36"/>
+        </w:rPr>
+        <w:t xml:space="preserve"> code</w:t>
+      </w:r>
+    </w:p>
+    <w:p>
+      <w:pPr>
+        <w:rPr>
+          <w:sz w:val="36"/>
+          <w:szCs w:val="36"/>
+        </w:rPr>
+      </w:pPr>
+    </w:p>
+    <w:p>
+      <w:pPr>
+        <w:shd w:val="clear" w:color="auto" w:fill="1E1E1E"/>
+        <w:spacing w:after="0" w:line="360" w:lineRule="atLeast"/>
+        <w:rPr>
+          <w:rFonts w:ascii="Consolas" w:eastAsia="Times New Roman" w:hAnsi="Consolas" w:cs="Times New Roman"/>
+          <w:color w:val="D4D4D4"/>
+          <w:sz w:val="27"/>
+          <w:szCs w:val="27"/>
+          <w:lang w:bidi="gu-IN"/>
+        </w:rPr>
+      </w:pPr>
+      <w:r>
+        <w:rPr>
+          <w:rFonts w:ascii="Consolas" w:eastAsia="Times New Roman" w:hAnsi="Consolas" w:cs="Times New Roman"/>
+          <w:color w:val="808080"/>
+          <w:sz w:val="27"/>
+          <w:szCs w:val="27"/>
+          <w:lang w:bidi="gu-IN"/>
+        </w:rPr>
+        <w:t>&lt;</w:t>
+      </w:r>
+      <w:r>
+        <w:rPr>
+          <w:rFonts w:ascii="Consolas" w:eastAsia="Times New Roman" w:hAnsi="Consolas" w:cs="Times New Roman"/>
+          <w:color w:val="569CD6"/>
+          <w:sz w:val="27"/>
+          <w:szCs w:val="27"/>
+          <w:lang w:bidi="gu-IN"/>
+        </w:rPr>
+        <w:t>h1</w:t>
+      </w:r>
+      <w:r>
+        <w:rPr>
+          <w:rFonts w:ascii="Consolas" w:eastAsia="Times New Roman" w:hAnsi="Consolas" w:cs="Times New Roman"/>
+          <w:color w:val="808080"/>
+          <w:sz w:val="27"/>
+          <w:szCs w:val="27"/>
+          <w:lang w:bidi="gu-IN"/>
+        </w:rPr>
+        <w:t>&gt;</w:t>
+      </w:r>
+      <w:r>
+        <w:rPr>
+          <w:rFonts w:ascii="Consolas" w:eastAsia="Times New Roman" w:hAnsi="Consolas" w:cs="Times New Roman"/>
+          <w:color w:val="D4D4D4"/>
+          <w:sz w:val="27"/>
+          <w:szCs w:val="27"/>
+          <w:lang w:bidi="gu-IN"/>
+        </w:rPr>
+        <w:t>User List Details</w:t>
+      </w:r>
+      <w:r>
+        <w:rPr>
+          <w:rFonts w:ascii="Consolas" w:eastAsia="Times New Roman" w:hAnsi="Consolas" w:cs="Times New Roman"/>
+          <w:color w:val="808080"/>
+          <w:sz w:val="27"/>
+          <w:szCs w:val="27"/>
+          <w:lang w:bidi="gu-IN"/>
+        </w:rPr>
+        <w:t>&lt;/</w:t>
+      </w:r>
+      <w:r>
+        <w:rPr>
+          <w:rFonts w:ascii="Consolas" w:eastAsia="Times New Roman" w:hAnsi="Consolas" w:cs="Times New Roman"/>
+          <w:color w:val="569CD6"/>
+          <w:sz w:val="27"/>
+          <w:szCs w:val="27"/>
+          <w:lang w:bidi="gu-IN"/>
+        </w:rPr>
+        <w:t>h1</w:t>
+      </w:r>
+      <w:r>
+        <w:rPr>
+          <w:rFonts w:ascii="Consolas" w:eastAsia="Times New Roman" w:hAnsi="Consolas" w:cs="Times New Roman"/>
+          <w:color w:val="808080"/>
+          <w:sz w:val="27"/>
+          <w:szCs w:val="27"/>
+          <w:lang w:bidi="gu-IN"/>
+        </w:rPr>
+        <w:t>&gt;</w:t>
+      </w:r>
+    </w:p>
+    <w:p>
+      <w:pPr>
+        <w:shd w:val="clear" w:color="auto" w:fill="1E1E1E"/>
+        <w:spacing w:after="0" w:line="360" w:lineRule="atLeast"/>
+        <w:rPr>
+          <w:rFonts w:ascii="Consolas" w:eastAsia="Times New Roman" w:hAnsi="Consolas" w:cs="Times New Roman"/>
+          <w:color w:val="D4D4D4"/>
+          <w:sz w:val="27"/>
+          <w:szCs w:val="27"/>
+          <w:lang w:bidi="gu-IN"/>
+        </w:rPr>
+      </w:pPr>
+    </w:p>
+    <w:p>
+      <w:pPr>
+        <w:shd w:val="clear" w:color="auto" w:fill="1E1E1E"/>
+        <w:spacing w:after="0" w:line="360" w:lineRule="atLeast"/>
+        <w:rPr>
+          <w:rFonts w:ascii="Consolas" w:eastAsia="Times New Roman" w:hAnsi="Consolas" w:cs="Times New Roman"/>
+          <w:color w:val="D4D4D4"/>
+          <w:sz w:val="27"/>
+          <w:szCs w:val="27"/>
+          <w:lang w:bidi="gu-IN"/>
+        </w:rPr>
+      </w:pPr>
+      <w:r>
+        <w:rPr>
+          <w:rFonts w:ascii="Consolas" w:eastAsia="Times New Roman" w:hAnsi="Consolas" w:cs="Times New Roman"/>
+          <w:color w:val="808080"/>
+          <w:sz w:val="27"/>
+          <w:szCs w:val="27"/>
+          <w:lang w:bidi="gu-IN"/>
+        </w:rPr>
+        <w:t>&lt;</w:t>
+      </w:r>
+      <w:r>
+        <w:rPr>
+          <w:rFonts w:ascii="Consolas" w:eastAsia="Times New Roman" w:hAnsi="Consolas" w:cs="Times New Roman"/>
+          <w:color w:val="569CD6"/>
+          <w:sz w:val="27"/>
+          <w:szCs w:val="27"/>
+          <w:lang w:bidi="gu-IN"/>
+        </w:rPr>
+        <w:t>table</w:t>
+      </w:r>
+      <w:r>
+        <w:rPr>
+          <w:rFonts w:ascii="Consolas" w:eastAsia="Times New Roman" w:hAnsi="Consolas" w:cs="Times New Roman"/>
+          <w:color w:val="D4D4D4"/>
+          <w:sz w:val="27"/>
+          <w:szCs w:val="27"/>
+          <w:lang w:bidi="gu-IN"/>
+        </w:rPr>
+        <w:t xml:space="preserve"> </w:t>
+      </w:r>
+      <w:r>
+        <w:rPr>
+          <w:rFonts w:ascii="Consolas" w:eastAsia="Times New Roman" w:hAnsi="Consolas" w:cs="Times New Roman"/>
+          <w:color w:val="9CDCFE"/>
+          <w:sz w:val="27"/>
+          <w:szCs w:val="27"/>
+          <w:lang w:bidi="gu-IN"/>
+        </w:rPr>
+        <w:t>class</w:t>
+      </w:r>
+      <w:r>
+        <w:rPr>
+          <w:rFonts w:ascii="Consolas" w:eastAsia="Times New Roman" w:hAnsi="Consolas" w:cs="Times New Roman"/>
+          <w:color w:val="D4D4D4"/>
+          <w:sz w:val="27"/>
+          <w:szCs w:val="27"/>
+          <w:lang w:bidi="gu-IN"/>
+        </w:rPr>
+        <w:t>=</w:t>
+      </w:r>
+      <w:r>
+        <w:rPr>
+          <w:rFonts w:ascii="Consolas" w:eastAsia="Times New Roman" w:hAnsi="Consolas" w:cs="Times New Roman"/>
+          <w:color w:val="CE9178"/>
+          <w:sz w:val="27"/>
+          <w:szCs w:val="27"/>
+          <w:lang w:bidi="gu-IN"/>
+        </w:rPr>
+        <w:t>"table table-bordered table-striped"</w:t>
+      </w:r>
+      <w:r>
+        <w:rPr>
+          <w:rFonts w:ascii="Consolas" w:eastAsia="Times New Roman" w:hAnsi="Consolas" w:cs="Times New Roman"/>
+          <w:color w:val="808080"/>
+          <w:sz w:val="27"/>
+          <w:szCs w:val="27"/>
+          <w:lang w:bidi="gu-IN"/>
+        </w:rPr>
+        <w:t>&gt;</w:t>
+      </w:r>
+    </w:p>
+    <w:p>
+      <w:pPr>
+        <w:shd w:val="clear" w:color="auto" w:fill="1E1E1E"/>
+        <w:spacing w:after="0" w:line="360" w:lineRule="atLeast"/>
+        <w:rPr>
+          <w:rFonts w:ascii="Consolas" w:eastAsia="Times New Roman" w:hAnsi="Consolas" w:cs="Times New Roman"/>
+          <w:color w:val="D4D4D4"/>
+          <w:sz w:val="27"/>
+          <w:szCs w:val="27"/>
+          <w:lang w:bidi="gu-IN"/>
+        </w:rPr>
+      </w:pPr>
+      <w:r>
+        <w:rPr>
+          <w:rFonts w:ascii="Consolas" w:eastAsia="Times New Roman" w:hAnsi="Consolas" w:cs="Times New Roman"/>
+          <w:color w:val="D4D4D4"/>
+          <w:sz w:val="27"/>
+          <w:szCs w:val="27"/>
+          <w:lang w:bidi="gu-IN"/>
+        </w:rPr>
+        <w:t xml:space="preserve">    </w:t>
+      </w:r>
+      <w:r>
+        <w:rPr>
+          <w:rFonts w:ascii="Consolas" w:eastAsia="Times New Roman" w:hAnsi="Consolas" w:cs="Times New Roman"/>
+          <w:color w:val="808080"/>
+          <w:sz w:val="27"/>
+          <w:szCs w:val="27"/>
+          <w:lang w:bidi="gu-IN"/>
+        </w:rPr>
+        <w:t>&lt;</w:t>
+      </w:r>
+      <w:proofErr w:type="spellStart"/>
+      <w:proofErr w:type="gramStart"/>
+      <w:r>
+        <w:rPr>
+          <w:rFonts w:ascii="Consolas" w:eastAsia="Times New Roman" w:hAnsi="Consolas" w:cs="Times New Roman"/>
+          <w:color w:val="569CD6"/>
+          <w:sz w:val="27"/>
+          <w:szCs w:val="27"/>
+          <w:lang w:bidi="gu-IN"/>
+        </w:rPr>
+        <w:t>thead</w:t>
+      </w:r>
+      <w:proofErr w:type="spellEnd"/>
+      <w:proofErr w:type="gramEnd"/>
+      <w:r>
+        <w:rPr>
+          <w:rFonts w:ascii="Consolas" w:eastAsia="Times New Roman" w:hAnsi="Consolas" w:cs="Times New Roman"/>
+          <w:color w:val="808080"/>
+          <w:sz w:val="27"/>
+          <w:szCs w:val="27"/>
+          <w:lang w:bidi="gu-IN"/>
+        </w:rPr>
+        <w:t>&gt;</w:t>
+      </w:r>
+    </w:p>
+    <w:p>
+      <w:pPr>
+        <w:shd w:val="clear" w:color="auto" w:fill="1E1E1E"/>
+        <w:spacing w:after="0" w:line="360" w:lineRule="atLeast"/>
+        <w:rPr>
+          <w:rFonts w:ascii="Consolas" w:eastAsia="Times New Roman" w:hAnsi="Consolas" w:cs="Times New Roman"/>
+          <w:color w:val="D4D4D4"/>
+          <w:sz w:val="27"/>
+          <w:szCs w:val="27"/>
+          <w:lang w:bidi="gu-IN"/>
+        </w:rPr>
+      </w:pPr>
+      <w:r>
+        <w:rPr>
+          <w:rFonts w:ascii="Consolas" w:eastAsia="Times New Roman" w:hAnsi="Consolas" w:cs="Times New Roman"/>
+          <w:color w:val="D4D4D4"/>
+          <w:sz w:val="27"/>
+          <w:szCs w:val="27"/>
+          <w:lang w:bidi="gu-IN"/>
+        </w:rPr>
+        <w:t xml:space="preserve">        </w:t>
+      </w:r>
+      <w:r>
+        <w:rPr>
+          <w:rFonts w:ascii="Consolas" w:eastAsia="Times New Roman" w:hAnsi="Consolas" w:cs="Times New Roman"/>
+          <w:color w:val="808080"/>
+          <w:sz w:val="27"/>
+          <w:szCs w:val="27"/>
+          <w:lang w:bidi="gu-IN"/>
+        </w:rPr>
+        <w:t>&lt;</w:t>
+      </w:r>
+      <w:proofErr w:type="spellStart"/>
+      <w:proofErr w:type="gramStart"/>
+      <w:r>
+        <w:rPr>
+          <w:rFonts w:ascii="Consolas" w:eastAsia="Times New Roman" w:hAnsi="Consolas" w:cs="Times New Roman"/>
+          <w:color w:val="569CD6"/>
+          <w:sz w:val="27"/>
+          <w:szCs w:val="27"/>
+          <w:lang w:bidi="gu-IN"/>
+        </w:rPr>
+        <w:t>tr</w:t>
+      </w:r>
+      <w:proofErr w:type="spellEnd"/>
+      <w:proofErr w:type="gramEnd"/>
+      <w:r>
+        <w:rPr>
+          <w:rFonts w:ascii="Consolas" w:eastAsia="Times New Roman" w:hAnsi="Consolas" w:cs="Times New Roman"/>
+          <w:color w:val="808080"/>
+          <w:sz w:val="27"/>
+          <w:szCs w:val="27"/>
+          <w:lang w:bidi="gu-IN"/>
+        </w:rPr>
+        <w:t>&gt;</w:t>
+      </w:r>
+    </w:p>
+    <w:p>
+      <w:pPr>
+        <w:shd w:val="clear" w:color="auto" w:fill="1E1E1E"/>
+        <w:spacing w:after="0" w:line="360" w:lineRule="atLeast"/>
+        <w:rPr>
+          <w:rFonts w:ascii="Consolas" w:eastAsia="Times New Roman" w:hAnsi="Consolas" w:cs="Times New Roman"/>
+          <w:color w:val="D4D4D4"/>
+          <w:sz w:val="27"/>
+          <w:szCs w:val="27"/>
+          <w:lang w:bidi="gu-IN"/>
+        </w:rPr>
+      </w:pPr>
+      <w:r>
+        <w:rPr>
+          <w:rFonts w:ascii="Consolas" w:eastAsia="Times New Roman" w:hAnsi="Consolas" w:cs="Times New Roman"/>
+          <w:color w:val="D4D4D4"/>
+          <w:sz w:val="27"/>
+          <w:szCs w:val="27"/>
+          <w:lang w:bidi="gu-IN"/>
+        </w:rPr>
+        <w:t xml:space="preserve">            </w:t>
+      </w:r>
+      <w:r>
+        <w:rPr>
+          <w:rFonts w:ascii="Consolas" w:eastAsia="Times New Roman" w:hAnsi="Consolas" w:cs="Times New Roman"/>
+          <w:color w:val="808080"/>
+          <w:sz w:val="27"/>
+          <w:szCs w:val="27"/>
+          <w:lang w:bidi="gu-IN"/>
+        </w:rPr>
+        <w:t>&lt;</w:t>
+      </w:r>
+      <w:proofErr w:type="spellStart"/>
+      <w:proofErr w:type="gramStart"/>
+      <w:r>
+        <w:rPr>
+          <w:rFonts w:ascii="Consolas" w:eastAsia="Times New Roman" w:hAnsi="Consolas" w:cs="Times New Roman"/>
+          <w:color w:val="569CD6"/>
+          <w:sz w:val="27"/>
+          <w:szCs w:val="27"/>
+          <w:lang w:bidi="gu-IN"/>
+        </w:rPr>
+        <w:t>th</w:t>
+      </w:r>
+      <w:proofErr w:type="spellEnd"/>
+      <w:r>
+        <w:rPr>
+          <w:rFonts w:ascii="Consolas" w:eastAsia="Times New Roman" w:hAnsi="Consolas" w:cs="Times New Roman"/>
+          <w:color w:val="808080"/>
+          <w:sz w:val="27"/>
+          <w:szCs w:val="27"/>
+          <w:lang w:bidi="gu-IN"/>
+        </w:rPr>
+        <w:t>&gt;</w:t>
+      </w:r>
+      <w:proofErr w:type="gramEnd"/>
+      <w:r>
+        <w:rPr>
+          <w:rFonts w:ascii="Consolas" w:eastAsia="Times New Roman" w:hAnsi="Consolas" w:cs="Times New Roman"/>
+          <w:color w:val="D4D4D4"/>
+          <w:sz w:val="27"/>
+          <w:szCs w:val="27"/>
+          <w:lang w:bidi="gu-IN"/>
+        </w:rPr>
+        <w:t>Id</w:t>
+      </w:r>
+      <w:r>
+        <w:rPr>
+          <w:rFonts w:ascii="Consolas" w:eastAsia="Times New Roman" w:hAnsi="Consolas" w:cs="Times New Roman"/>
+          <w:color w:val="808080"/>
+          <w:sz w:val="27"/>
+          <w:szCs w:val="27"/>
+          <w:lang w:bidi="gu-IN"/>
+        </w:rPr>
+        <w:t>&lt;/</w:t>
+      </w:r>
+      <w:proofErr w:type="spellStart"/>
+      <w:r>
+        <w:rPr>
+          <w:rFonts w:ascii="Consolas" w:eastAsia="Times New Roman" w:hAnsi="Consolas" w:cs="Times New Roman"/>
+          <w:color w:val="569CD6"/>
+          <w:sz w:val="27"/>
+          <w:szCs w:val="27"/>
+          <w:lang w:bidi="gu-IN"/>
+        </w:rPr>
+        <w:t>th</w:t>
+      </w:r>
+      <w:proofErr w:type="spellEnd"/>
+      <w:r>
+        <w:rPr>
+          <w:rFonts w:ascii="Consolas" w:eastAsia="Times New Roman" w:hAnsi="Consolas" w:cs="Times New Roman"/>
+          <w:color w:val="808080"/>
+          <w:sz w:val="27"/>
+          <w:szCs w:val="27"/>
+          <w:lang w:bidi="gu-IN"/>
+        </w:rPr>
+        <w:t>&gt;</w:t>
+      </w:r>
+    </w:p>
+    <w:p>
+      <w:pPr>
+        <w:shd w:val="clear" w:color="auto" w:fill="1E1E1E"/>
+        <w:spacing w:after="0" w:line="360" w:lineRule="atLeast"/>
+        <w:rPr>
+          <w:rFonts w:ascii="Consolas" w:eastAsia="Times New Roman" w:hAnsi="Consolas" w:cs="Times New Roman"/>
+          <w:color w:val="D4D4D4"/>
+          <w:sz w:val="27"/>
+          <w:szCs w:val="27"/>
+          <w:lang w:bidi="gu-IN"/>
+        </w:rPr>
+      </w:pPr>
+      <w:r>
+        <w:rPr>
+          <w:rFonts w:ascii="Consolas" w:eastAsia="Times New Roman" w:hAnsi="Consolas" w:cs="Times New Roman"/>
+          <w:color w:val="D4D4D4"/>
+          <w:sz w:val="27"/>
+          <w:szCs w:val="27"/>
+          <w:lang w:bidi="gu-IN"/>
+        </w:rPr>
+        <w:t xml:space="preserve">            </w:t>
+      </w:r>
+      <w:r>
+        <w:rPr>
+          <w:rFonts w:ascii="Consolas" w:eastAsia="Times New Roman" w:hAnsi="Consolas" w:cs="Times New Roman"/>
+          <w:color w:val="808080"/>
+          <w:sz w:val="27"/>
+          <w:szCs w:val="27"/>
+          <w:lang w:bidi="gu-IN"/>
+        </w:rPr>
+        <w:t>&lt;</w:t>
+      </w:r>
+      <w:proofErr w:type="spellStart"/>
+      <w:proofErr w:type="gramStart"/>
+      <w:r>
+        <w:rPr>
+          <w:rFonts w:ascii="Consolas" w:eastAsia="Times New Roman" w:hAnsi="Consolas" w:cs="Times New Roman"/>
+          <w:color w:val="569CD6"/>
+          <w:sz w:val="27"/>
+          <w:szCs w:val="27"/>
+          <w:lang w:bidi="gu-IN"/>
+        </w:rPr>
+        <w:t>th</w:t>
+      </w:r>
+      <w:proofErr w:type="spellEnd"/>
+      <w:r>
+        <w:rPr>
+          <w:rFonts w:ascii="Consolas" w:eastAsia="Times New Roman" w:hAnsi="Consolas" w:cs="Times New Roman"/>
+          <w:color w:val="808080"/>
+          <w:sz w:val="27"/>
+          <w:szCs w:val="27"/>
+          <w:lang w:bidi="gu-IN"/>
+        </w:rPr>
+        <w:t>&gt;</w:t>
+      </w:r>
+      <w:proofErr w:type="gramEnd"/>
+      <w:r>
+        <w:rPr>
+          <w:rFonts w:ascii="Consolas" w:eastAsia="Times New Roman" w:hAnsi="Consolas" w:cs="Times New Roman"/>
+          <w:color w:val="D4D4D4"/>
+          <w:sz w:val="27"/>
+          <w:szCs w:val="27"/>
+          <w:lang w:bidi="gu-IN"/>
+        </w:rPr>
+        <w:t>Name</w:t>
+      </w:r>
+      <w:r>
+        <w:rPr>
+          <w:rFonts w:ascii="Consolas" w:eastAsia="Times New Roman" w:hAnsi="Consolas" w:cs="Times New Roman"/>
+          <w:color w:val="808080"/>
+          <w:sz w:val="27"/>
+          <w:szCs w:val="27"/>
+          <w:lang w:bidi="gu-IN"/>
+        </w:rPr>
+        <w:t>&lt;/</w:t>
+      </w:r>
+      <w:proofErr w:type="spellStart"/>
+      <w:r>
+        <w:rPr>
+          <w:rFonts w:ascii="Consolas" w:eastAsia="Times New Roman" w:hAnsi="Consolas" w:cs="Times New Roman"/>
+          <w:color w:val="569CD6"/>
+          <w:sz w:val="27"/>
+          <w:szCs w:val="27"/>
+          <w:lang w:bidi="gu-IN"/>
+        </w:rPr>
+        <w:t>th</w:t>
+      </w:r>
+      <w:proofErr w:type="spellEnd"/>
+      <w:r>
+        <w:rPr>
+          <w:rFonts w:ascii="Consolas" w:eastAsia="Times New Roman" w:hAnsi="Consolas" w:cs="Times New Roman"/>
+          <w:color w:val="808080"/>
+          <w:sz w:val="27"/>
+          <w:szCs w:val="27"/>
+          <w:lang w:bidi="gu-IN"/>
+        </w:rPr>
+        <w:t>&gt;</w:t>
+      </w:r>
+    </w:p>
+    <w:p>
+      <w:pPr>
+        <w:shd w:val="clear" w:color="auto" w:fill="1E1E1E"/>
+        <w:spacing w:after="0" w:line="360" w:lineRule="atLeast"/>
+        <w:rPr>
+          <w:rFonts w:ascii="Consolas" w:eastAsia="Times New Roman" w:hAnsi="Consolas" w:cs="Times New Roman"/>
+          <w:color w:val="D4D4D4"/>
+          <w:sz w:val="27"/>
+          <w:szCs w:val="27"/>
+          <w:lang w:bidi="gu-IN"/>
+        </w:rPr>
+      </w:pPr>
+      <w:r>
+        <w:rPr>
+          <w:rFonts w:ascii="Consolas" w:eastAsia="Times New Roman" w:hAnsi="Consolas" w:cs="Times New Roman"/>
+          <w:color w:val="D4D4D4"/>
+          <w:sz w:val="27"/>
+          <w:szCs w:val="27"/>
+          <w:lang w:bidi="gu-IN"/>
+        </w:rPr>
+        <w:t xml:space="preserve">            </w:t>
+      </w:r>
+      <w:r>
+        <w:rPr>
+          <w:rFonts w:ascii="Consolas" w:eastAsia="Times New Roman" w:hAnsi="Consolas" w:cs="Times New Roman"/>
+          <w:color w:val="808080"/>
+          <w:sz w:val="27"/>
+          <w:szCs w:val="27"/>
+          <w:lang w:bidi="gu-IN"/>
+        </w:rPr>
+        <w:t>&lt;</w:t>
+      </w:r>
+      <w:proofErr w:type="spellStart"/>
+      <w:proofErr w:type="gramStart"/>
+      <w:r>
+        <w:rPr>
+          <w:rFonts w:ascii="Consolas" w:eastAsia="Times New Roman" w:hAnsi="Consolas" w:cs="Times New Roman"/>
+          <w:color w:val="569CD6"/>
+          <w:sz w:val="27"/>
+          <w:szCs w:val="27"/>
+          <w:lang w:bidi="gu-IN"/>
+        </w:rPr>
+        <w:t>th</w:t>
+      </w:r>
+      <w:proofErr w:type="spellEnd"/>
+      <w:r>
+        <w:rPr>
+          <w:rFonts w:ascii="Consolas" w:eastAsia="Times New Roman" w:hAnsi="Consolas" w:cs="Times New Roman"/>
+          <w:color w:val="808080"/>
+          <w:sz w:val="27"/>
+          <w:szCs w:val="27"/>
+          <w:lang w:bidi="gu-IN"/>
+        </w:rPr>
+        <w:t>&gt;</w:t>
+      </w:r>
+      <w:proofErr w:type="spellStart"/>
+      <w:proofErr w:type="gramEnd"/>
+      <w:r>
+        <w:rPr>
+          <w:rFonts w:ascii="Consolas" w:eastAsia="Times New Roman" w:hAnsi="Consolas" w:cs="Times New Roman"/>
+          <w:color w:val="D4D4D4"/>
+          <w:sz w:val="27"/>
+          <w:szCs w:val="27"/>
+          <w:lang w:bidi="gu-IN"/>
+        </w:rPr>
+        <w:t>userName</w:t>
+      </w:r>
+      <w:proofErr w:type="spellEnd"/>
+      <w:r>
+        <w:rPr>
+          <w:rFonts w:ascii="Consolas" w:eastAsia="Times New Roman" w:hAnsi="Consolas" w:cs="Times New Roman"/>
+          <w:color w:val="808080"/>
+          <w:sz w:val="27"/>
+          <w:szCs w:val="27"/>
+          <w:lang w:bidi="gu-IN"/>
+        </w:rPr>
+        <w:t>&lt;/</w:t>
+      </w:r>
+      <w:proofErr w:type="spellStart"/>
+      <w:r>
+        <w:rPr>
+          <w:rFonts w:ascii="Consolas" w:eastAsia="Times New Roman" w:hAnsi="Consolas" w:cs="Times New Roman"/>
+          <w:color w:val="569CD6"/>
+          <w:sz w:val="27"/>
+          <w:szCs w:val="27"/>
+          <w:lang w:bidi="gu-IN"/>
+        </w:rPr>
+        <w:t>th</w:t>
+      </w:r>
+      <w:proofErr w:type="spellEnd"/>
+      <w:r>
+        <w:rPr>
+          <w:rFonts w:ascii="Consolas" w:eastAsia="Times New Roman" w:hAnsi="Consolas" w:cs="Times New Roman"/>
+          <w:color w:val="808080"/>
+          <w:sz w:val="27"/>
+          <w:szCs w:val="27"/>
+          <w:lang w:bidi="gu-IN"/>
+        </w:rPr>
+        <w:t>&gt;</w:t>
+      </w:r>
+    </w:p>
+    <w:p>
+      <w:pPr>
+        <w:shd w:val="clear" w:color="auto" w:fill="1E1E1E"/>
+        <w:spacing w:after="0" w:line="360" w:lineRule="atLeast"/>
+        <w:rPr>
+          <w:rFonts w:ascii="Consolas" w:eastAsia="Times New Roman" w:hAnsi="Consolas" w:cs="Times New Roman"/>
+          <w:color w:val="D4D4D4"/>
+          <w:sz w:val="27"/>
+          <w:szCs w:val="27"/>
+          <w:lang w:bidi="gu-IN"/>
+        </w:rPr>
+      </w:pPr>
+      <w:r>
+        <w:rPr>
+          <w:rFonts w:ascii="Consolas" w:eastAsia="Times New Roman" w:hAnsi="Consolas" w:cs="Times New Roman"/>
+          <w:color w:val="D4D4D4"/>
+          <w:sz w:val="27"/>
+          <w:szCs w:val="27"/>
+          <w:lang w:bidi="gu-IN"/>
+        </w:rPr>
+        <w:t xml:space="preserve">            </w:t>
+      </w:r>
+      <w:r>
+        <w:rPr>
+          <w:rFonts w:ascii="Consolas" w:eastAsia="Times New Roman" w:hAnsi="Consolas" w:cs="Times New Roman"/>
+          <w:color w:val="808080"/>
+          <w:sz w:val="27"/>
+          <w:szCs w:val="27"/>
+          <w:lang w:bidi="gu-IN"/>
+        </w:rPr>
+        <w:t>&lt;</w:t>
+      </w:r>
+      <w:proofErr w:type="spellStart"/>
+      <w:proofErr w:type="gramStart"/>
+      <w:r>
+        <w:rPr>
+          <w:rFonts w:ascii="Consolas" w:eastAsia="Times New Roman" w:hAnsi="Consolas" w:cs="Times New Roman"/>
+          <w:color w:val="569CD6"/>
+          <w:sz w:val="27"/>
+          <w:szCs w:val="27"/>
+          <w:lang w:bidi="gu-IN"/>
+        </w:rPr>
+        <w:t>th</w:t>
+      </w:r>
+      <w:proofErr w:type="spellEnd"/>
+      <w:r>
+        <w:rPr>
+          <w:rFonts w:ascii="Consolas" w:eastAsia="Times New Roman" w:hAnsi="Consolas" w:cs="Times New Roman"/>
+          <w:color w:val="808080"/>
+          <w:sz w:val="27"/>
+          <w:szCs w:val="27"/>
+          <w:lang w:bidi="gu-IN"/>
+        </w:rPr>
+        <w:t>&gt;</w:t>
+      </w:r>
+      <w:proofErr w:type="gramEnd"/>
+      <w:r>
+        <w:rPr>
+          <w:rFonts w:ascii="Consolas" w:eastAsia="Times New Roman" w:hAnsi="Consolas" w:cs="Times New Roman"/>
+          <w:color w:val="D4D4D4"/>
+          <w:sz w:val="27"/>
+          <w:szCs w:val="27"/>
+          <w:lang w:bidi="gu-IN"/>
+        </w:rPr>
+        <w:t>Email</w:t>
+      </w:r>
+      <w:r>
+        <w:rPr>
+          <w:rFonts w:ascii="Consolas" w:eastAsia="Times New Roman" w:hAnsi="Consolas" w:cs="Times New Roman"/>
+          <w:color w:val="808080"/>
+          <w:sz w:val="27"/>
+          <w:szCs w:val="27"/>
+          <w:lang w:bidi="gu-IN"/>
+        </w:rPr>
+        <w:t>&lt;/</w:t>
+      </w:r>
+      <w:proofErr w:type="spellStart"/>
+      <w:r>
+        <w:rPr>
+          <w:rFonts w:ascii="Consolas" w:eastAsia="Times New Roman" w:hAnsi="Consolas" w:cs="Times New Roman"/>
+          <w:color w:val="569CD6"/>
+          <w:sz w:val="27"/>
+          <w:szCs w:val="27"/>
+          <w:lang w:bidi="gu-IN"/>
+        </w:rPr>
+        <w:t>th</w:t>
+      </w:r>
+      <w:proofErr w:type="spellEnd"/>
+      <w:r>
+        <w:rPr>
+          <w:rFonts w:ascii="Consolas" w:eastAsia="Times New Roman" w:hAnsi="Consolas" w:cs="Times New Roman"/>
+          <w:color w:val="808080"/>
+          <w:sz w:val="27"/>
+          <w:szCs w:val="27"/>
+          <w:lang w:bidi="gu-IN"/>
+        </w:rPr>
+        <w:t>&gt;</w:t>
+      </w:r>
+    </w:p>
+    <w:p>
+      <w:pPr>
+        <w:shd w:val="clear" w:color="auto" w:fill="1E1E1E"/>
+        <w:spacing w:after="0" w:line="360" w:lineRule="atLeast"/>
+        <w:rPr>
+          <w:rFonts w:ascii="Consolas" w:eastAsia="Times New Roman" w:hAnsi="Consolas" w:cs="Times New Roman"/>
+          <w:color w:val="D4D4D4"/>
+          <w:sz w:val="27"/>
+          <w:szCs w:val="27"/>
+          <w:lang w:bidi="gu-IN"/>
+        </w:rPr>
+      </w:pPr>
+      <w:r>
+        <w:rPr>
+          <w:rFonts w:ascii="Consolas" w:eastAsia="Times New Roman" w:hAnsi="Consolas" w:cs="Times New Roman"/>
+          <w:color w:val="D4D4D4"/>
+          <w:sz w:val="27"/>
+          <w:szCs w:val="27"/>
+          <w:lang w:bidi="gu-IN"/>
+        </w:rPr>
+        <w:t xml:space="preserve">        </w:t>
+      </w:r>
+      <w:r>
+        <w:rPr>
+          <w:rFonts w:ascii="Consolas" w:eastAsia="Times New Roman" w:hAnsi="Consolas" w:cs="Times New Roman"/>
+          <w:color w:val="808080"/>
+          <w:sz w:val="27"/>
+          <w:szCs w:val="27"/>
+          <w:lang w:bidi="gu-IN"/>
+        </w:rPr>
+        <w:t>&lt;/</w:t>
+      </w:r>
+      <w:proofErr w:type="spellStart"/>
+      <w:proofErr w:type="gramStart"/>
+      <w:r>
+        <w:rPr>
+          <w:rFonts w:ascii="Consolas" w:eastAsia="Times New Roman" w:hAnsi="Consolas" w:cs="Times New Roman"/>
+          <w:color w:val="569CD6"/>
+          <w:sz w:val="27"/>
+          <w:szCs w:val="27"/>
+          <w:lang w:bidi="gu-IN"/>
+        </w:rPr>
+        <w:t>tr</w:t>
+      </w:r>
+      <w:proofErr w:type="spellEnd"/>
+      <w:proofErr w:type="gramEnd"/>
+      <w:r>
+        <w:rPr>
+          <w:rFonts w:ascii="Consolas" w:eastAsia="Times New Roman" w:hAnsi="Consolas" w:cs="Times New Roman"/>
+          <w:color w:val="808080"/>
+          <w:sz w:val="27"/>
+          <w:szCs w:val="27"/>
+          <w:lang w:bidi="gu-IN"/>
+        </w:rPr>
+        <w:t>&gt;</w:t>
+      </w:r>
+    </w:p>
+    <w:p>
+      <w:pPr>
+        <w:shd w:val="clear" w:color="auto" w:fill="1E1E1E"/>
+        <w:spacing w:after="0" w:line="360" w:lineRule="atLeast"/>
+        <w:rPr>
+          <w:rFonts w:ascii="Consolas" w:eastAsia="Times New Roman" w:hAnsi="Consolas" w:cs="Times New Roman"/>
+          <w:color w:val="D4D4D4"/>
+          <w:sz w:val="27"/>
+          <w:szCs w:val="27"/>
+          <w:lang w:bidi="gu-IN"/>
+        </w:rPr>
+      </w:pPr>
+      <w:r>
+        <w:rPr>
+          <w:rFonts w:ascii="Consolas" w:eastAsia="Times New Roman" w:hAnsi="Consolas" w:cs="Times New Roman"/>
+          <w:color w:val="D4D4D4"/>
+          <w:sz w:val="27"/>
+          <w:szCs w:val="27"/>
+          <w:lang w:bidi="gu-IN"/>
+        </w:rPr>
+        <w:t xml:space="preserve">    </w:t>
+      </w:r>
+      <w:r>
+        <w:rPr>
+          <w:rFonts w:ascii="Consolas" w:eastAsia="Times New Roman" w:hAnsi="Consolas" w:cs="Times New Roman"/>
+          <w:color w:val="808080"/>
+          <w:sz w:val="27"/>
+          <w:szCs w:val="27"/>
+          <w:lang w:bidi="gu-IN"/>
+        </w:rPr>
+        <w:t>&lt;/</w:t>
+      </w:r>
+      <w:proofErr w:type="spellStart"/>
+      <w:r>
+        <w:rPr>
+          <w:rFonts w:ascii="Consolas" w:eastAsia="Times New Roman" w:hAnsi="Consolas" w:cs="Times New Roman"/>
+          <w:color w:val="569CD6"/>
+          <w:sz w:val="27"/>
+          <w:szCs w:val="27"/>
+          <w:lang w:bidi="gu-IN"/>
+        </w:rPr>
+        <w:t>thead</w:t>
+      </w:r>
+      <w:proofErr w:type="spellEnd"/>
+      <w:r>
+        <w:rPr>
+          <w:rFonts w:ascii="Consolas" w:eastAsia="Times New Roman" w:hAnsi="Consolas" w:cs="Times New Roman"/>
+          <w:color w:val="808080"/>
+          <w:sz w:val="27"/>
+          <w:szCs w:val="27"/>
+          <w:lang w:bidi="gu-IN"/>
+        </w:rPr>
+        <w:t>&gt;</w:t>
+      </w:r>
+    </w:p>
+    <w:p>
+      <w:pPr>
+        <w:shd w:val="clear" w:color="auto" w:fill="1E1E1E"/>
+        <w:spacing w:after="0" w:line="360" w:lineRule="atLeast"/>
+        <w:rPr>
+          <w:rFonts w:ascii="Consolas" w:eastAsia="Times New Roman" w:hAnsi="Consolas" w:cs="Times New Roman"/>
+          <w:color w:val="D4D4D4"/>
+          <w:sz w:val="27"/>
+          <w:szCs w:val="27"/>
+          <w:lang w:bidi="gu-IN"/>
+        </w:rPr>
+      </w:pPr>
+      <w:r>
+        <w:rPr>
+          <w:rFonts w:ascii="Consolas" w:eastAsia="Times New Roman" w:hAnsi="Consolas" w:cs="Times New Roman"/>
+          <w:color w:val="D4D4D4"/>
+          <w:sz w:val="27"/>
+          <w:szCs w:val="27"/>
+          <w:lang w:bidi="gu-IN"/>
+        </w:rPr>
+        <w:t xml:space="preserve">    </w:t>
+      </w:r>
+      <w:r>
+        <w:rPr>
+          <w:rFonts w:ascii="Consolas" w:eastAsia="Times New Roman" w:hAnsi="Consolas" w:cs="Times New Roman"/>
+          <w:color w:val="808080"/>
+          <w:sz w:val="27"/>
+          <w:szCs w:val="27"/>
+          <w:lang w:bidi="gu-IN"/>
+        </w:rPr>
+        <w:t>&lt;</w:t>
+      </w:r>
+      <w:proofErr w:type="spellStart"/>
+      <w:proofErr w:type="gramStart"/>
+      <w:r>
+        <w:rPr>
+          <w:rFonts w:ascii="Consolas" w:eastAsia="Times New Roman" w:hAnsi="Consolas" w:cs="Times New Roman"/>
+          <w:color w:val="569CD6"/>
+          <w:sz w:val="27"/>
+          <w:szCs w:val="27"/>
+          <w:lang w:bidi="gu-IN"/>
+        </w:rPr>
+        <w:t>tbody</w:t>
+      </w:r>
+      <w:proofErr w:type="spellEnd"/>
+      <w:proofErr w:type="gramEnd"/>
+      <w:r>
+        <w:rPr>
+          <w:rFonts w:ascii="Consolas" w:eastAsia="Times New Roman" w:hAnsi="Consolas" w:cs="Times New Roman"/>
+          <w:color w:val="808080"/>
+          <w:sz w:val="27"/>
+          <w:szCs w:val="27"/>
+          <w:lang w:bidi="gu-IN"/>
+        </w:rPr>
+        <w:t>&gt;</w:t>
+      </w:r>
+    </w:p>
+    <w:p>
+      <w:pPr>
+        <w:shd w:val="clear" w:color="auto" w:fill="1E1E1E"/>
+        <w:spacing w:after="0" w:line="360" w:lineRule="atLeast"/>
+        <w:rPr>
+          <w:rFonts w:ascii="Consolas" w:eastAsia="Times New Roman" w:hAnsi="Consolas" w:cs="Times New Roman"/>
+          <w:color w:val="D4D4D4"/>
+          <w:sz w:val="27"/>
+          <w:szCs w:val="27"/>
+          <w:lang w:bidi="gu-IN"/>
+        </w:rPr>
+      </w:pPr>
+      <w:r>
+        <w:rPr>
+          <w:rFonts w:ascii="Consolas" w:eastAsia="Times New Roman" w:hAnsi="Consolas" w:cs="Times New Roman"/>
+          <w:color w:val="D4D4D4"/>
+          <w:sz w:val="27"/>
+          <w:szCs w:val="27"/>
+          <w:lang w:bidi="gu-IN"/>
+        </w:rPr>
+        <w:t xml:space="preserve">        </w:t>
+      </w:r>
+      <w:r>
+        <w:rPr>
+          <w:rFonts w:ascii="Consolas" w:eastAsia="Times New Roman" w:hAnsi="Consolas" w:cs="Times New Roman"/>
+          <w:color w:val="808080"/>
+          <w:sz w:val="27"/>
+          <w:szCs w:val="27"/>
+          <w:lang w:bidi="gu-IN"/>
+        </w:rPr>
+        <w:t>&lt;</w:t>
+      </w:r>
+      <w:proofErr w:type="spellStart"/>
+      <w:proofErr w:type="gramStart"/>
+      <w:r>
+        <w:rPr>
+          <w:rFonts w:ascii="Consolas" w:eastAsia="Times New Roman" w:hAnsi="Consolas" w:cs="Times New Roman"/>
+          <w:color w:val="569CD6"/>
+          <w:sz w:val="27"/>
+          <w:szCs w:val="27"/>
+          <w:lang w:bidi="gu-IN"/>
+        </w:rPr>
+        <w:t>tr</w:t>
+      </w:r>
+      <w:proofErr w:type="spellEnd"/>
+      <w:proofErr w:type="gramEnd"/>
+      <w:r>
+        <w:rPr>
+          <w:rFonts w:ascii="Consolas" w:eastAsia="Times New Roman" w:hAnsi="Consolas" w:cs="Times New Roman"/>
+          <w:color w:val="D4D4D4"/>
+          <w:sz w:val="27"/>
+          <w:szCs w:val="27"/>
+          <w:lang w:bidi="gu-IN"/>
+        </w:rPr>
+        <w:t xml:space="preserve"> </w:t>
+      </w:r>
+      <w:r>
+        <w:rPr>
+          <w:rFonts w:ascii="Consolas" w:eastAsia="Times New Roman" w:hAnsi="Consolas" w:cs="Times New Roman"/>
+          <w:color w:val="9CDCFE"/>
+          <w:sz w:val="27"/>
+          <w:szCs w:val="27"/>
+          <w:lang w:bidi="gu-IN"/>
+        </w:rPr>
+        <w:t>*</w:t>
+      </w:r>
+      <w:proofErr w:type="spellStart"/>
+      <w:r>
+        <w:rPr>
+          <w:rFonts w:ascii="Consolas" w:eastAsia="Times New Roman" w:hAnsi="Consolas" w:cs="Times New Roman"/>
+          <w:color w:val="9CDCFE"/>
+          <w:sz w:val="27"/>
+          <w:szCs w:val="27"/>
+          <w:lang w:bidi="gu-IN"/>
+        </w:rPr>
+        <w:t>ngFor</w:t>
+      </w:r>
+      <w:proofErr w:type="spellEnd"/>
+      <w:r>
+        <w:rPr>
+          <w:rFonts w:ascii="Consolas" w:eastAsia="Times New Roman" w:hAnsi="Consolas" w:cs="Times New Roman"/>
+          <w:color w:val="D4D4D4"/>
+          <w:sz w:val="27"/>
+          <w:szCs w:val="27"/>
+          <w:lang w:bidi="gu-IN"/>
+        </w:rPr>
+        <w:t>=</w:t>
+      </w:r>
+      <w:r>
+        <w:rPr>
+          <w:rFonts w:ascii="Consolas" w:eastAsia="Times New Roman" w:hAnsi="Consolas" w:cs="Times New Roman"/>
+          <w:color w:val="CE9178"/>
+          <w:sz w:val="27"/>
+          <w:szCs w:val="27"/>
+          <w:lang w:bidi="gu-IN"/>
+        </w:rPr>
+        <w:t>"let u of users"</w:t>
+      </w:r>
+      <w:r>
+        <w:rPr>
+          <w:rFonts w:ascii="Consolas" w:eastAsia="Times New Roman" w:hAnsi="Consolas" w:cs="Times New Roman"/>
+          <w:color w:val="808080"/>
+          <w:sz w:val="27"/>
+          <w:szCs w:val="27"/>
+          <w:lang w:bidi="gu-IN"/>
+        </w:rPr>
+        <w:t>&gt;</w:t>
+      </w:r>
+    </w:p>
+    <w:p>
+      <w:pPr>
+        <w:shd w:val="clear" w:color="auto" w:fill="1E1E1E"/>
+        <w:spacing w:after="0" w:line="360" w:lineRule="atLeast"/>
+        <w:rPr>
+          <w:rFonts w:ascii="Consolas" w:eastAsia="Times New Roman" w:hAnsi="Consolas" w:cs="Times New Roman"/>
+          <w:color w:val="D4D4D4"/>
+          <w:sz w:val="27"/>
+          <w:szCs w:val="27"/>
+          <w:lang w:bidi="gu-IN"/>
+        </w:rPr>
+      </w:pPr>
+      <w:r>
+        <w:rPr>
+          <w:rFonts w:ascii="Consolas" w:eastAsia="Times New Roman" w:hAnsi="Consolas" w:cs="Times New Roman"/>
+          <w:color w:val="D4D4D4"/>
+          <w:sz w:val="27"/>
+          <w:szCs w:val="27"/>
+          <w:lang w:bidi="gu-IN"/>
+        </w:rPr>
+        <w:t xml:space="preserve">            </w:t>
+      </w:r>
+      <w:r>
+        <w:rPr>
+          <w:rFonts w:ascii="Consolas" w:eastAsia="Times New Roman" w:hAnsi="Consolas" w:cs="Times New Roman"/>
+          <w:color w:val="808080"/>
+          <w:sz w:val="27"/>
+          <w:szCs w:val="27"/>
+          <w:lang w:bidi="gu-IN"/>
+        </w:rPr>
+        <w:t>&lt;</w:t>
+      </w:r>
+      <w:proofErr w:type="gramStart"/>
+      <w:r>
+        <w:rPr>
+          <w:rFonts w:ascii="Consolas" w:eastAsia="Times New Roman" w:hAnsi="Consolas" w:cs="Times New Roman"/>
+          <w:color w:val="569CD6"/>
+          <w:sz w:val="27"/>
+          <w:szCs w:val="27"/>
+          <w:lang w:bidi="gu-IN"/>
+        </w:rPr>
+        <w:t>td</w:t>
+      </w:r>
+      <w:proofErr w:type="gramEnd"/>
+      <w:r>
+        <w:rPr>
+          <w:rFonts w:ascii="Consolas" w:eastAsia="Times New Roman" w:hAnsi="Consolas" w:cs="Times New Roman"/>
+          <w:color w:val="808080"/>
+          <w:sz w:val="27"/>
+          <w:szCs w:val="27"/>
+          <w:lang w:bidi="gu-IN"/>
+        </w:rPr>
+        <w:t>&gt;</w:t>
+      </w:r>
+      <w:r>
+        <w:rPr>
+          <w:rFonts w:ascii="Consolas" w:eastAsia="Times New Roman" w:hAnsi="Consolas" w:cs="Times New Roman"/>
+          <w:color w:val="D4D4D4"/>
+          <w:sz w:val="27"/>
+          <w:szCs w:val="27"/>
+          <w:lang w:bidi="gu-IN"/>
+        </w:rPr>
+        <w:t>{{u.id}}</w:t>
+      </w:r>
+      <w:r>
+        <w:rPr>
+          <w:rFonts w:ascii="Consolas" w:eastAsia="Times New Roman" w:hAnsi="Consolas" w:cs="Times New Roman"/>
+          <w:color w:val="808080"/>
+          <w:sz w:val="27"/>
+          <w:szCs w:val="27"/>
+          <w:lang w:bidi="gu-IN"/>
+        </w:rPr>
+        <w:t>&lt;/</w:t>
+      </w:r>
+      <w:r>
+        <w:rPr>
+          <w:rFonts w:ascii="Consolas" w:eastAsia="Times New Roman" w:hAnsi="Consolas" w:cs="Times New Roman"/>
+          <w:color w:val="569CD6"/>
+          <w:sz w:val="27"/>
+          <w:szCs w:val="27"/>
+          <w:lang w:bidi="gu-IN"/>
+        </w:rPr>
+        <w:t>td</w:t>
+      </w:r>
+      <w:r>
+        <w:rPr>
+          <w:rFonts w:ascii="Consolas" w:eastAsia="Times New Roman" w:hAnsi="Consolas" w:cs="Times New Roman"/>
+          <w:color w:val="808080"/>
+          <w:sz w:val="27"/>
+          <w:szCs w:val="27"/>
+          <w:lang w:bidi="gu-IN"/>
+        </w:rPr>
+        <w:t>&gt;</w:t>
+      </w:r>
+    </w:p>
+    <w:p>
+      <w:pPr>
+        <w:shd w:val="clear" w:color="auto" w:fill="1E1E1E"/>
+        <w:spacing w:after="0" w:line="360" w:lineRule="atLeast"/>
+        <w:rPr>
+          <w:rFonts w:ascii="Consolas" w:eastAsia="Times New Roman" w:hAnsi="Consolas" w:cs="Times New Roman"/>
+          <w:color w:val="D4D4D4"/>
+          <w:sz w:val="27"/>
+          <w:szCs w:val="27"/>
+          <w:lang w:bidi="gu-IN"/>
+        </w:rPr>
+      </w:pPr>
+      <w:r>
+        <w:rPr>
+          <w:rFonts w:ascii="Consolas" w:eastAsia="Times New Roman" w:hAnsi="Consolas" w:cs="Times New Roman"/>
+          <w:color w:val="D4D4D4"/>
+          <w:sz w:val="27"/>
+          <w:szCs w:val="27"/>
+          <w:lang w:bidi="gu-IN"/>
+        </w:rPr>
+        <w:t xml:space="preserve">            </w:t>
+      </w:r>
+      <w:r>
+        <w:rPr>
+          <w:rFonts w:ascii="Consolas" w:eastAsia="Times New Roman" w:hAnsi="Consolas" w:cs="Times New Roman"/>
+          <w:color w:val="808080"/>
+          <w:sz w:val="27"/>
+          <w:szCs w:val="27"/>
+          <w:lang w:bidi="gu-IN"/>
+        </w:rPr>
+        <w:t>&lt;</w:t>
+      </w:r>
+      <w:proofErr w:type="gramStart"/>
+      <w:r>
+        <w:rPr>
+          <w:rFonts w:ascii="Consolas" w:eastAsia="Times New Roman" w:hAnsi="Consolas" w:cs="Times New Roman"/>
+          <w:color w:val="569CD6"/>
+          <w:sz w:val="27"/>
+          <w:szCs w:val="27"/>
+          <w:lang w:bidi="gu-IN"/>
+        </w:rPr>
+        <w:t>td</w:t>
+      </w:r>
+      <w:proofErr w:type="gramEnd"/>
+      <w:r>
+        <w:rPr>
+          <w:rFonts w:ascii="Consolas" w:eastAsia="Times New Roman" w:hAnsi="Consolas" w:cs="Times New Roman"/>
+          <w:color w:val="808080"/>
+          <w:sz w:val="27"/>
+          <w:szCs w:val="27"/>
+          <w:lang w:bidi="gu-IN"/>
+        </w:rPr>
+        <w:t>&gt;</w:t>
+      </w:r>
+      <w:r>
+        <w:rPr>
+          <w:rFonts w:ascii="Consolas" w:eastAsia="Times New Roman" w:hAnsi="Consolas" w:cs="Times New Roman"/>
+          <w:color w:val="D4D4D4"/>
+          <w:sz w:val="27"/>
+          <w:szCs w:val="27"/>
+          <w:lang w:bidi="gu-IN"/>
+        </w:rPr>
+        <w:t>{{u.name}}</w:t>
+      </w:r>
+      <w:r>
+        <w:rPr>
+          <w:rFonts w:ascii="Consolas" w:eastAsia="Times New Roman" w:hAnsi="Consolas" w:cs="Times New Roman"/>
+          <w:color w:val="808080"/>
+          <w:sz w:val="27"/>
+          <w:szCs w:val="27"/>
+          <w:lang w:bidi="gu-IN"/>
+        </w:rPr>
+        <w:t>&lt;/</w:t>
+      </w:r>
+      <w:r>
+        <w:rPr>
+          <w:rFonts w:ascii="Consolas" w:eastAsia="Times New Roman" w:hAnsi="Consolas" w:cs="Times New Roman"/>
+          <w:color w:val="569CD6"/>
+          <w:sz w:val="27"/>
+          <w:szCs w:val="27"/>
+          <w:lang w:bidi="gu-IN"/>
+        </w:rPr>
+        <w:t>td</w:t>
+      </w:r>
+      <w:r>
+        <w:rPr>
+          <w:rFonts w:ascii="Consolas" w:eastAsia="Times New Roman" w:hAnsi="Consolas" w:cs="Times New Roman"/>
+          <w:color w:val="808080"/>
+          <w:sz w:val="27"/>
+          <w:szCs w:val="27"/>
+          <w:lang w:bidi="gu-IN"/>
+        </w:rPr>
+        <w:t>&gt;</w:t>
+      </w:r>
+    </w:p>
+    <w:p>
+      <w:pPr>
+        <w:shd w:val="clear" w:color="auto" w:fill="1E1E1E"/>
+        <w:spacing w:after="0" w:line="360" w:lineRule="atLeast"/>
+        <w:rPr>
+          <w:rFonts w:ascii="Consolas" w:eastAsia="Times New Roman" w:hAnsi="Consolas" w:cs="Times New Roman"/>
+          <w:color w:val="D4D4D4"/>
+          <w:sz w:val="27"/>
+          <w:szCs w:val="27"/>
+          <w:lang w:bidi="gu-IN"/>
+        </w:rPr>
+      </w:pPr>
+      <w:r>
+        <w:rPr>
+          <w:rFonts w:ascii="Consolas" w:eastAsia="Times New Roman" w:hAnsi="Consolas" w:cs="Times New Roman"/>
+          <w:color w:val="D4D4D4"/>
+          <w:sz w:val="27"/>
+          <w:szCs w:val="27"/>
+          <w:lang w:bidi="gu-IN"/>
+        </w:rPr>
+        <w:t xml:space="preserve">            </w:t>
+      </w:r>
+      <w:r>
+        <w:rPr>
+          <w:rFonts w:ascii="Consolas" w:eastAsia="Times New Roman" w:hAnsi="Consolas" w:cs="Times New Roman"/>
+          <w:color w:val="808080"/>
+          <w:sz w:val="27"/>
+          <w:szCs w:val="27"/>
+          <w:lang w:bidi="gu-IN"/>
+        </w:rPr>
+        <w:t>&lt;</w:t>
+      </w:r>
+      <w:proofErr w:type="gramStart"/>
+      <w:r>
+        <w:rPr>
+          <w:rFonts w:ascii="Consolas" w:eastAsia="Times New Roman" w:hAnsi="Consolas" w:cs="Times New Roman"/>
+          <w:color w:val="569CD6"/>
+          <w:sz w:val="27"/>
+          <w:szCs w:val="27"/>
+          <w:lang w:bidi="gu-IN"/>
+        </w:rPr>
+        <w:t>td</w:t>
+      </w:r>
+      <w:proofErr w:type="gramEnd"/>
+      <w:r>
+        <w:rPr>
+          <w:rFonts w:ascii="Consolas" w:eastAsia="Times New Roman" w:hAnsi="Consolas" w:cs="Times New Roman"/>
+          <w:color w:val="808080"/>
+          <w:sz w:val="27"/>
+          <w:szCs w:val="27"/>
+          <w:lang w:bidi="gu-IN"/>
+        </w:rPr>
+        <w:t>&gt;</w:t>
+      </w:r>
+      <w:r>
+        <w:rPr>
+          <w:rFonts w:ascii="Consolas" w:eastAsia="Times New Roman" w:hAnsi="Consolas" w:cs="Times New Roman"/>
+          <w:color w:val="D4D4D4"/>
+          <w:sz w:val="27"/>
+          <w:szCs w:val="27"/>
+          <w:lang w:bidi="gu-IN"/>
+        </w:rPr>
+        <w:t>{{</w:t>
+      </w:r>
+      <w:proofErr w:type="spellStart"/>
+      <w:r>
+        <w:rPr>
+          <w:rFonts w:ascii="Consolas" w:eastAsia="Times New Roman" w:hAnsi="Consolas" w:cs="Times New Roman"/>
+          <w:color w:val="D4D4D4"/>
+          <w:sz w:val="27"/>
+          <w:szCs w:val="27"/>
+          <w:lang w:bidi="gu-IN"/>
+        </w:rPr>
+        <w:t>u.username</w:t>
+      </w:r>
+      <w:proofErr w:type="spellEnd"/>
+      <w:r>
+        <w:rPr>
+          <w:rFonts w:ascii="Consolas" w:eastAsia="Times New Roman" w:hAnsi="Consolas" w:cs="Times New Roman"/>
+          <w:color w:val="D4D4D4"/>
+          <w:sz w:val="27"/>
+          <w:szCs w:val="27"/>
+          <w:lang w:bidi="gu-IN"/>
+        </w:rPr>
+        <w:t>}}</w:t>
+      </w:r>
+      <w:r>
+        <w:rPr>
+          <w:rFonts w:ascii="Consolas" w:eastAsia="Times New Roman" w:hAnsi="Consolas" w:cs="Times New Roman"/>
+          <w:color w:val="808080"/>
+          <w:sz w:val="27"/>
+          <w:szCs w:val="27"/>
+          <w:lang w:bidi="gu-IN"/>
+        </w:rPr>
+        <w:t>&lt;/</w:t>
+      </w:r>
+      <w:r>
+        <w:rPr>
+          <w:rFonts w:ascii="Consolas" w:eastAsia="Times New Roman" w:hAnsi="Consolas" w:cs="Times New Roman"/>
+          <w:color w:val="569CD6"/>
+          <w:sz w:val="27"/>
+          <w:szCs w:val="27"/>
+          <w:lang w:bidi="gu-IN"/>
+        </w:rPr>
+        <w:t>td</w:t>
+      </w:r>
+      <w:r>
+        <w:rPr>
+          <w:rFonts w:ascii="Consolas" w:eastAsia="Times New Roman" w:hAnsi="Consolas" w:cs="Times New Roman"/>
+          <w:color w:val="808080"/>
+          <w:sz w:val="27"/>
+          <w:szCs w:val="27"/>
+          <w:lang w:bidi="gu-IN"/>
+        </w:rPr>
+        <w:t>&gt;</w:t>
+      </w:r>
+    </w:p>
+    <w:p>
+      <w:pPr>
+        <w:shd w:val="clear" w:color="auto" w:fill="1E1E1E"/>
+        <w:spacing w:after="0" w:line="360" w:lineRule="atLeast"/>
+        <w:rPr>
+          <w:rFonts w:ascii="Consolas" w:eastAsia="Times New Roman" w:hAnsi="Consolas" w:cs="Times New Roman"/>
+          <w:color w:val="D4D4D4"/>
+          <w:sz w:val="27"/>
+          <w:szCs w:val="27"/>
+          <w:lang w:bidi="gu-IN"/>
+        </w:rPr>
+      </w:pPr>
+      <w:r>
+        <w:rPr>
+          <w:rFonts w:ascii="Consolas" w:eastAsia="Times New Roman" w:hAnsi="Consolas" w:cs="Times New Roman"/>
+          <w:color w:val="D4D4D4"/>
+          <w:sz w:val="27"/>
+          <w:szCs w:val="27"/>
+          <w:lang w:bidi="gu-IN"/>
+        </w:rPr>
+        <w:t xml:space="preserve">            </w:t>
+      </w:r>
+      <w:r>
+        <w:rPr>
+          <w:rFonts w:ascii="Consolas" w:eastAsia="Times New Roman" w:hAnsi="Consolas" w:cs="Times New Roman"/>
+          <w:color w:val="808080"/>
+          <w:sz w:val="27"/>
+          <w:szCs w:val="27"/>
+          <w:lang w:bidi="gu-IN"/>
+        </w:rPr>
+        <w:t>&lt;</w:t>
+      </w:r>
+      <w:proofErr w:type="gramStart"/>
+      <w:r>
+        <w:rPr>
+          <w:rFonts w:ascii="Consolas" w:eastAsia="Times New Roman" w:hAnsi="Consolas" w:cs="Times New Roman"/>
+          <w:color w:val="569CD6"/>
+          <w:sz w:val="27"/>
+          <w:szCs w:val="27"/>
+          <w:lang w:bidi="gu-IN"/>
+        </w:rPr>
+        <w:t>td</w:t>
+      </w:r>
+      <w:proofErr w:type="gramEnd"/>
+      <w:r>
+        <w:rPr>
+          <w:rFonts w:ascii="Consolas" w:eastAsia="Times New Roman" w:hAnsi="Consolas" w:cs="Times New Roman"/>
+          <w:color w:val="808080"/>
+          <w:sz w:val="27"/>
+          <w:szCs w:val="27"/>
+          <w:lang w:bidi="gu-IN"/>
+        </w:rPr>
+        <w:t>&gt;</w:t>
+      </w:r>
+      <w:r>
+        <w:rPr>
+          <w:rFonts w:ascii="Consolas" w:eastAsia="Times New Roman" w:hAnsi="Consolas" w:cs="Times New Roman"/>
+          <w:color w:val="D4D4D4"/>
+          <w:sz w:val="27"/>
+          <w:szCs w:val="27"/>
+          <w:lang w:bidi="gu-IN"/>
+        </w:rPr>
+        <w:t>{{</w:t>
+      </w:r>
+      <w:proofErr w:type="spellStart"/>
+      <w:r>
+        <w:rPr>
+          <w:rFonts w:ascii="Consolas" w:eastAsia="Times New Roman" w:hAnsi="Consolas" w:cs="Times New Roman"/>
+          <w:color w:val="D4D4D4"/>
+          <w:sz w:val="27"/>
+          <w:szCs w:val="27"/>
+          <w:lang w:bidi="gu-IN"/>
+        </w:rPr>
+        <w:t>u.email</w:t>
+      </w:r>
+      <w:proofErr w:type="spellEnd"/>
+      <w:r>
+        <w:rPr>
+          <w:rFonts w:ascii="Consolas" w:eastAsia="Times New Roman" w:hAnsi="Consolas" w:cs="Times New Roman"/>
+          <w:color w:val="D4D4D4"/>
+          <w:sz w:val="27"/>
+          <w:szCs w:val="27"/>
+          <w:lang w:bidi="gu-IN"/>
+        </w:rPr>
+        <w:t>}}</w:t>
+      </w:r>
+      <w:r>
+        <w:rPr>
+          <w:rFonts w:ascii="Consolas" w:eastAsia="Times New Roman" w:hAnsi="Consolas" w:cs="Times New Roman"/>
+          <w:color w:val="808080"/>
+          <w:sz w:val="27"/>
+          <w:szCs w:val="27"/>
+          <w:lang w:bidi="gu-IN"/>
+        </w:rPr>
+        <w:t>&lt;/</w:t>
+      </w:r>
+      <w:r>
+        <w:rPr>
+          <w:rFonts w:ascii="Consolas" w:eastAsia="Times New Roman" w:hAnsi="Consolas" w:cs="Times New Roman"/>
+          <w:color w:val="569CD6"/>
+          <w:sz w:val="27"/>
+          <w:szCs w:val="27"/>
+          <w:lang w:bidi="gu-IN"/>
+        </w:rPr>
+        <w:t>td</w:t>
+      </w:r>
+      <w:r>
+        <w:rPr>
+          <w:rFonts w:ascii="Consolas" w:eastAsia="Times New Roman" w:hAnsi="Consolas" w:cs="Times New Roman"/>
+          <w:color w:val="808080"/>
+          <w:sz w:val="27"/>
+          <w:szCs w:val="27"/>
+          <w:lang w:bidi="gu-IN"/>
+        </w:rPr>
+        <w:t>&gt;</w:t>
+      </w:r>
+    </w:p>
+    <w:p>
+      <w:pPr>
+        <w:shd w:val="clear" w:color="auto" w:fill="1E1E1E"/>
+        <w:spacing w:after="0" w:line="360" w:lineRule="atLeast"/>
+        <w:rPr>
+          <w:rFonts w:ascii="Consolas" w:eastAsia="Times New Roman" w:hAnsi="Consolas" w:cs="Times New Roman"/>
+          <w:color w:val="D4D4D4"/>
+          <w:sz w:val="27"/>
+          <w:szCs w:val="27"/>
+          <w:lang w:bidi="gu-IN"/>
+        </w:rPr>
+      </w:pPr>
+      <w:r>
+        <w:rPr>
+          <w:rFonts w:ascii="Consolas" w:eastAsia="Times New Roman" w:hAnsi="Consolas" w:cs="Times New Roman"/>
+          <w:color w:val="D4D4D4"/>
+          <w:sz w:val="27"/>
+          <w:szCs w:val="27"/>
+          <w:lang w:bidi="gu-IN"/>
+        </w:rPr>
+        <w:t xml:space="preserve">        </w:t>
+      </w:r>
+      <w:r>
+        <w:rPr>
+          <w:rFonts w:ascii="Consolas" w:eastAsia="Times New Roman" w:hAnsi="Consolas" w:cs="Times New Roman"/>
+          <w:color w:val="808080"/>
+          <w:sz w:val="27"/>
+          <w:szCs w:val="27"/>
+          <w:lang w:bidi="gu-IN"/>
+        </w:rPr>
+        <w:t>&lt;/</w:t>
+      </w:r>
+      <w:proofErr w:type="spellStart"/>
+      <w:proofErr w:type="gramStart"/>
+      <w:r>
+        <w:rPr>
+          <w:rFonts w:ascii="Consolas" w:eastAsia="Times New Roman" w:hAnsi="Consolas" w:cs="Times New Roman"/>
+          <w:color w:val="569CD6"/>
+          <w:sz w:val="27"/>
+          <w:szCs w:val="27"/>
+          <w:lang w:bidi="gu-IN"/>
+        </w:rPr>
+        <w:t>tr</w:t>
+      </w:r>
+      <w:proofErr w:type="spellEnd"/>
+      <w:proofErr w:type="gramEnd"/>
+      <w:r>
+        <w:rPr>
+          <w:rFonts w:ascii="Consolas" w:eastAsia="Times New Roman" w:hAnsi="Consolas" w:cs="Times New Roman"/>
+          <w:color w:val="808080"/>
+          <w:sz w:val="27"/>
+          <w:szCs w:val="27"/>
+          <w:lang w:bidi="gu-IN"/>
+        </w:rPr>
+        <w:t>&gt;</w:t>
+      </w:r>
+    </w:p>
+    <w:p>
+      <w:pPr>
+        <w:shd w:val="clear" w:color="auto" w:fill="1E1E1E"/>
+        <w:spacing w:after="0" w:line="360" w:lineRule="atLeast"/>
+        <w:rPr>
+          <w:rFonts w:ascii="Consolas" w:eastAsia="Times New Roman" w:hAnsi="Consolas" w:cs="Times New Roman"/>
+          <w:color w:val="D4D4D4"/>
+          <w:sz w:val="27"/>
+          <w:szCs w:val="27"/>
+          <w:lang w:bidi="gu-IN"/>
+        </w:rPr>
+      </w:pPr>
+      <w:r>
+        <w:rPr>
+          <w:rFonts w:ascii="Consolas" w:eastAsia="Times New Roman" w:hAnsi="Consolas" w:cs="Times New Roman"/>
+          <w:color w:val="D4D4D4"/>
+          <w:sz w:val="27"/>
+          <w:szCs w:val="27"/>
+          <w:lang w:bidi="gu-IN"/>
+        </w:rPr>
+        <w:t xml:space="preserve">    </w:t>
+      </w:r>
+      <w:r>
+        <w:rPr>
+          <w:rFonts w:ascii="Consolas" w:eastAsia="Times New Roman" w:hAnsi="Consolas" w:cs="Times New Roman"/>
+          <w:color w:val="808080"/>
+          <w:sz w:val="27"/>
+          <w:szCs w:val="27"/>
+          <w:lang w:bidi="gu-IN"/>
+        </w:rPr>
+        <w:t>&lt;/</w:t>
+      </w:r>
+      <w:proofErr w:type="spellStart"/>
+      <w:r>
+        <w:rPr>
+          <w:rFonts w:ascii="Consolas" w:eastAsia="Times New Roman" w:hAnsi="Consolas" w:cs="Times New Roman"/>
+          <w:color w:val="569CD6"/>
+          <w:sz w:val="27"/>
+          <w:szCs w:val="27"/>
+          <w:lang w:bidi="gu-IN"/>
+        </w:rPr>
+        <w:t>tbody</w:t>
+      </w:r>
+      <w:proofErr w:type="spellEnd"/>
+      <w:r>
+        <w:rPr>
+          <w:rFonts w:ascii="Consolas" w:eastAsia="Times New Roman" w:hAnsi="Consolas" w:cs="Times New Roman"/>
+          <w:color w:val="808080"/>
+          <w:sz w:val="27"/>
+          <w:szCs w:val="27"/>
+          <w:lang w:bidi="gu-IN"/>
+        </w:rPr>
+        <w:t>&gt;</w:t>
+      </w:r>
+    </w:p>
+    <w:p>
+      <w:pPr>
+        <w:shd w:val="clear" w:color="auto" w:fill="1E1E1E"/>
+        <w:spacing w:after="0" w:line="360" w:lineRule="atLeast"/>
+        <w:rPr>
+          <w:rFonts w:ascii="Consolas" w:eastAsia="Times New Roman" w:hAnsi="Consolas" w:cs="Times New Roman"/>
+          <w:color w:val="D4D4D4"/>
+          <w:sz w:val="27"/>
+          <w:szCs w:val="27"/>
+          <w:lang w:bidi="gu-IN"/>
+        </w:rPr>
+      </w:pPr>
+      <w:r>
+        <w:rPr>
+          <w:rFonts w:ascii="Consolas" w:eastAsia="Times New Roman" w:hAnsi="Consolas" w:cs="Times New Roman"/>
+          <w:color w:val="808080"/>
+          <w:sz w:val="27"/>
+          <w:szCs w:val="27"/>
+          <w:lang w:bidi="gu-IN"/>
+        </w:rPr>
+        <w:t>&lt;/</w:t>
+      </w:r>
+      <w:r>
+        <w:rPr>
+          <w:rFonts w:ascii="Consolas" w:eastAsia="Times New Roman" w:hAnsi="Consolas" w:cs="Times New Roman"/>
+          <w:color w:val="569CD6"/>
+          <w:sz w:val="27"/>
+          <w:szCs w:val="27"/>
+          <w:lang w:bidi="gu-IN"/>
+        </w:rPr>
+        <w:t>table</w:t>
+      </w:r>
+      <w:r>
+        <w:rPr>
+          <w:rFonts w:ascii="Consolas" w:eastAsia="Times New Roman" w:hAnsi="Consolas" w:cs="Times New Roman"/>
+          <w:color w:val="808080"/>
+          <w:sz w:val="27"/>
+          <w:szCs w:val="27"/>
+          <w:lang w:bidi="gu-IN"/>
+        </w:rPr>
+        <w:t>&gt;</w:t>
+      </w:r>
+    </w:p>
+    <w:p>
+      <w:pPr>
+        <w:rPr>
+          <w:sz w:val="36"/>
+          <w:szCs w:val="36"/>
+        </w:rPr>
+      </w:pPr>
       <w:bookmarkStart w:id="0" w:name="_GoBack"/>
+      <w:bookmarkEnd w:id="0"/>
+    </w:p>
+    <w:p>
+      <w:pPr>
+        <w:rPr>
+          <w:sz w:val="36"/>
+          <w:szCs w:val="36"/>
+        </w:rPr>
+      </w:pPr>
+      <w:r>
+        <w:rPr>
+          <w:sz w:val="36"/>
+          <w:szCs w:val="36"/>
+        </w:rPr>
+        <w:t>Save it and check the output</w:t>
+      </w:r>
+    </w:p>
+    <w:p>
+      <w:pPr>
+        <w:rPr>
+          <w:sz w:val="36"/>
+          <w:szCs w:val="36"/>
+        </w:rPr>
+      </w:pPr>
       <w:r>
         <w:rPr>
           <w:noProof/>
@@ -9784,7 +11404,6 @@
           </wp:inline>
         </w:drawing>
       </w:r>
-      <w:bookmarkEnd w:id="0"/>
     </w:p>
     <w:sectPr>
       <w:pgSz w:w="12240" w:h="15840"/>

</xml_diff>